<commit_message>
Small changes for TZ
</commit_message>
<xml_diff>
--- a/Постановка.docx
+++ b/Постановка.docx
@@ -8,6 +8,26 @@
         <w:bidi w:val="0"/>
         <w:jc w:val="start"/>
         <w:rPr>
+          <w:b/>
+          <w:bCs/>
+        </w:rPr>
+      </w:pPr>
+      <w:r>
+        <w:rPr>
+          <w:b/>
+          <w:bCs/>
+          <w:sz w:val="28"/>
+          <w:szCs w:val="28"/>
+        </w:rPr>
+        <w:t>Наименование проекта:</w:t>
+      </w:r>
+    </w:p>
+    <w:p>
+      <w:pPr>
+        <w:pStyle w:val="Normal"/>
+        <w:bidi w:val="0"/>
+        <w:jc w:val="start"/>
+        <w:rPr>
           <w:rFonts w:ascii="Times New Roman" w:hAnsi="Times New Roman"/>
           <w:sz w:val="28"/>
           <w:szCs w:val="28"/>
@@ -18,7 +38,7 @@
           <w:sz w:val="28"/>
           <w:szCs w:val="28"/>
         </w:rPr>
-        <w:t>Наименование проекта:</w:t>
+        <w:t xml:space="preserve">Разработка информационной системы веб-форума для тематических сообществ </w:t>
       </w:r>
     </w:p>
     <w:p>
@@ -34,29 +54,18 @@
       </w:pPr>
       <w:r>
         <w:rPr>
-          <w:sz w:val="28"/>
-          <w:szCs w:val="28"/>
-        </w:rPr>
-        <w:t xml:space="preserve">Разработка информационной системы веб-форума для тематических сообществ </w:t>
-      </w:r>
-    </w:p>
-    <w:p>
-      <w:pPr>
-        <w:pStyle w:val="Normal"/>
-        <w:bidi w:val="0"/>
-        <w:jc w:val="start"/>
-        <w:rPr>
-          <w:rFonts w:ascii="Times New Roman" w:hAnsi="Times New Roman"/>
-          <w:sz w:val="28"/>
-          <w:szCs w:val="28"/>
-        </w:rPr>
-      </w:pPr>
-      <w:r>
-        <w:rPr>
+          <w:b/>
+          <w:bCs/>
           <w:sz w:val="28"/>
           <w:szCs w:val="28"/>
         </w:rPr>
         <w:t>Назначение:</w:t>
+      </w:r>
+      <w:r>
+        <w:rPr>
+          <w:sz w:val="28"/>
+          <w:szCs w:val="28"/>
+        </w:rPr>
         <w:br/>
         <w:t>Назначением проекта является разработка информационной системы форум-сайта, обеспечивающей пользователям возможность обмена знаниями, опытом и мнениями в рамках тематических сообществ. Система должна позволять создавать и структурировать обсуждения, обеспечивать удобное взаимодействие между участниками, а также предоставлять средства модерации и администрирования контента.</w:t>
       </w:r>
@@ -67,13 +76,14 @@
         <w:bidi w:val="0"/>
         <w:jc w:val="start"/>
         <w:rPr>
-          <w:rFonts w:ascii="Times New Roman" w:hAnsi="Times New Roman"/>
-          <w:sz w:val="28"/>
-          <w:szCs w:val="28"/>
-        </w:rPr>
-      </w:pPr>
-      <w:r>
-        <w:rPr>
+          <w:b/>
+          <w:bCs/>
+        </w:rPr>
+      </w:pPr>
+      <w:r>
+        <w:rPr>
+          <w:b/>
+          <w:bCs/>
           <w:sz w:val="28"/>
           <w:szCs w:val="28"/>
         </w:rPr>
@@ -131,7 +141,7 @@
           </w:tcPr>
           <w:p>
             <w:pPr>
-              <w:pStyle w:val="user4"/>
+              <w:pStyle w:val="Style18"/>
               <w:bidi w:val="0"/>
               <w:ind w:hanging="0" w:start="0" w:end="0"/>
               <w:jc w:val="start"/>
@@ -167,7 +177,7 @@
           </w:tcPr>
           <w:p>
             <w:pPr>
-              <w:pStyle w:val="user4"/>
+              <w:pStyle w:val="Style18"/>
               <w:bidi w:val="0"/>
               <w:ind w:hanging="0" w:start="0" w:end="0"/>
               <w:jc w:val="start"/>
@@ -203,7 +213,7 @@
           </w:tcPr>
           <w:p>
             <w:pPr>
-              <w:pStyle w:val="user4"/>
+              <w:pStyle w:val="Style18"/>
               <w:bidi w:val="0"/>
               <w:ind w:hanging="0" w:start="0" w:end="0"/>
               <w:jc w:val="start"/>
@@ -242,7 +252,7 @@
           </w:tcPr>
           <w:p>
             <w:pPr>
-              <w:pStyle w:val="user4"/>
+              <w:pStyle w:val="Style18"/>
               <w:bidi w:val="0"/>
               <w:ind w:hanging="0" w:start="0" w:end="0"/>
               <w:jc w:val="start"/>
@@ -278,7 +288,7 @@
           </w:tcPr>
           <w:p>
             <w:pPr>
-              <w:pStyle w:val="user4"/>
+              <w:pStyle w:val="Style18"/>
               <w:bidi w:val="0"/>
               <w:ind w:hanging="0" w:start="0" w:end="0"/>
               <w:jc w:val="start"/>
@@ -314,7 +324,7 @@
           </w:tcPr>
           <w:p>
             <w:pPr>
-              <w:pStyle w:val="user4"/>
+              <w:pStyle w:val="Style18"/>
               <w:bidi w:val="0"/>
               <w:jc w:val="start"/>
               <w:rPr>
@@ -352,7 +362,7 @@
           </w:tcPr>
           <w:p>
             <w:pPr>
-              <w:pStyle w:val="user4"/>
+              <w:pStyle w:val="Style18"/>
               <w:bidi w:val="0"/>
               <w:ind w:hanging="0" w:start="0" w:end="0"/>
               <w:jc w:val="start"/>
@@ -388,7 +398,7 @@
           </w:tcPr>
           <w:p>
             <w:pPr>
-              <w:pStyle w:val="user4"/>
+              <w:pStyle w:val="Style18"/>
               <w:bidi w:val="0"/>
               <w:ind w:hanging="0" w:start="0" w:end="0"/>
               <w:jc w:val="start"/>
@@ -424,7 +434,7 @@
           </w:tcPr>
           <w:p>
             <w:pPr>
-              <w:pStyle w:val="user4"/>
+              <w:pStyle w:val="Style18"/>
               <w:bidi w:val="0"/>
               <w:jc w:val="start"/>
               <w:rPr>
@@ -468,7 +478,7 @@
           </w:tcPr>
           <w:p>
             <w:pPr>
-              <w:pStyle w:val="user4"/>
+              <w:pStyle w:val="Style18"/>
               <w:bidi w:val="0"/>
               <w:ind w:hanging="0" w:start="0" w:end="0"/>
               <w:jc w:val="start"/>
@@ -504,7 +514,7 @@
           </w:tcPr>
           <w:p>
             <w:pPr>
-              <w:pStyle w:val="user4"/>
+              <w:pStyle w:val="Style18"/>
               <w:bidi w:val="0"/>
               <w:ind w:hanging="0" w:start="0" w:end="0"/>
               <w:jc w:val="start"/>
@@ -540,7 +550,7 @@
           </w:tcPr>
           <w:p>
             <w:pPr>
-              <w:pStyle w:val="user4"/>
+              <w:pStyle w:val="Style18"/>
               <w:bidi w:val="0"/>
               <w:jc w:val="start"/>
               <w:rPr>
@@ -586,13 +596,14 @@
         <w:bidi w:val="0"/>
         <w:jc w:val="start"/>
         <w:rPr>
-          <w:rFonts w:ascii="Times New Roman" w:hAnsi="Times New Roman"/>
-          <w:sz w:val="28"/>
-          <w:szCs w:val="28"/>
-        </w:rPr>
-      </w:pPr>
-      <w:r>
-        <w:rPr>
+          <w:b/>
+          <w:bCs/>
+        </w:rPr>
+      </w:pPr>
+      <w:r>
+        <w:rPr>
+          <w:b/>
+          <w:bCs/>
           <w:sz w:val="28"/>
           <w:szCs w:val="28"/>
         </w:rPr>
@@ -649,7 +660,7 @@
           </w:tcPr>
           <w:p>
             <w:pPr>
-              <w:pStyle w:val="user4"/>
+              <w:pStyle w:val="Style18"/>
               <w:bidi w:val="0"/>
               <w:ind w:hanging="0" w:start="0" w:end="0"/>
               <w:jc w:val="start"/>
@@ -685,7 +696,7 @@
           </w:tcPr>
           <w:p>
             <w:pPr>
-              <w:pStyle w:val="user4"/>
+              <w:pStyle w:val="Style18"/>
               <w:bidi w:val="0"/>
               <w:ind w:hanging="0" w:start="0" w:end="0"/>
               <w:jc w:val="start"/>
@@ -1830,13 +1841,14 @@
         <w:spacing w:before="0" w:after="0"/>
         <w:jc w:val="start"/>
         <w:rPr>
-          <w:rFonts w:ascii="Times New Roman" w:hAnsi="Times New Roman"/>
-          <w:sz w:val="28"/>
-          <w:szCs w:val="28"/>
-        </w:rPr>
-      </w:pPr>
-      <w:r>
-        <w:rPr>
+          <w:b/>
+          <w:bCs/>
+        </w:rPr>
+      </w:pPr>
+      <w:r>
+        <w:rPr>
+          <w:b/>
+          <w:bCs/>
           <w:sz w:val="28"/>
           <w:szCs w:val="28"/>
         </w:rPr>
@@ -2637,13 +2649,14 @@
         <w:bidi w:val="0"/>
         <w:jc w:val="start"/>
         <w:rPr>
-          <w:rFonts w:ascii="Times New Roman" w:hAnsi="Times New Roman"/>
-          <w:sz w:val="28"/>
-          <w:szCs w:val="28"/>
-        </w:rPr>
-      </w:pPr>
-      <w:r>
-        <w:rPr>
+          <w:b/>
+          <w:bCs/>
+        </w:rPr>
+      </w:pPr>
+      <w:r>
+        <w:rPr>
+          <w:b/>
+          <w:bCs/>
           <w:sz w:val="28"/>
           <w:szCs w:val="28"/>
         </w:rPr>
@@ -4664,10 +4677,18 @@
       </w:pPr>
       <w:r>
         <w:rPr>
+          <w:b/>
+          <w:bCs/>
           <w:sz w:val="28"/>
           <w:szCs w:val="28"/>
         </w:rPr>
         <w:t>Аналоги:</w:t>
+      </w:r>
+      <w:r>
+        <w:rPr>
+          <w:sz w:val="28"/>
+          <w:szCs w:val="28"/>
+        </w:rPr>
         <w:br/>
         <w:t>Reddit, 4pda</w:t>
       </w:r>
@@ -4709,7 +4730,7 @@
     <w:pPr>
       <w:widowControl/>
       <w:suppressAutoHyphens w:val="true"/>
-      <w:overflowPunct w:val="false"/>
+      <w:overflowPunct w:val="true"/>
       <w:bidi w:val="0"/>
       <w:spacing w:before="0" w:after="0"/>
       <w:jc w:val="start"/>
@@ -4723,21 +4744,21 @@
       <w:lang w:val="ru-RU" w:eastAsia="zh-CN" w:bidi="hi-IN"/>
     </w:rPr>
   </w:style>
-  <w:style w:type="character" w:styleId="user">
-    <w:name w:val="Маркеры (user)"/>
+  <w:style w:type="character" w:styleId="Style14">
+    <w:name w:val="Маркеры"/>
     <w:qFormat/>
     <w:rPr>
       <w:rFonts w:ascii="OpenSymbol" w:hAnsi="OpenSymbol" w:eastAsia="OpenSymbol" w:cs="OpenSymbol"/>
     </w:rPr>
   </w:style>
-  <w:style w:type="character" w:styleId="user1">
-    <w:name w:val="Исходный текст (user)"/>
+  <w:style w:type="character" w:styleId="Style15">
+    <w:name w:val="Исходный текст"/>
     <w:qFormat/>
     <w:rPr>
       <w:rFonts w:ascii="Courier New" w:hAnsi="Courier New" w:eastAsia="Noto Sans Mono CJK SC" w:cs="Courier New"/>
     </w:rPr>
   </w:style>
-  <w:style w:type="paragraph" w:styleId="Style14">
+  <w:style w:type="paragraph" w:styleId="Style16">
     <w:name w:val="Заголовок"/>
     <w:basedOn w:val="Normal"/>
     <w:next w:val="BodyText"/>
@@ -4784,7 +4805,7 @@
       <w:szCs w:val="24"/>
     </w:rPr>
   </w:style>
-  <w:style w:type="paragraph" w:styleId="Style15">
+  <w:style w:type="paragraph" w:styleId="Style17">
     <w:name w:val="Указатель"/>
     <w:basedOn w:val="Normal"/>
     <w:qFormat/>
@@ -4795,7 +4816,7 @@
       <w:rFonts w:cs="FreeSans"/>
     </w:rPr>
   </w:style>
-  <w:style w:type="paragraph" w:styleId="user2">
+  <w:style w:type="paragraph" w:styleId="user">
     <w:name w:val="Заголовок (user)"/>
     <w:basedOn w:val="Normal"/>
     <w:next w:val="BodyText"/>
@@ -4810,7 +4831,7 @@
       <w:szCs w:val="28"/>
     </w:rPr>
   </w:style>
-  <w:style w:type="paragraph" w:styleId="user3">
+  <w:style w:type="paragraph" w:styleId="user1">
     <w:name w:val="Указатель (user)"/>
     <w:basedOn w:val="Normal"/>
     <w:qFormat/>
@@ -4821,8 +4842,8 @@
       <w:rFonts w:cs="FreeSans"/>
     </w:rPr>
   </w:style>
-  <w:style w:type="paragraph" w:styleId="user4">
-    <w:name w:val="Содержимое таблицы (user)"/>
+  <w:style w:type="paragraph" w:styleId="Style18">
+    <w:name w:val="Содержимое таблицы"/>
     <w:basedOn w:val="Normal"/>
     <w:qFormat/>
     <w:pPr>
@@ -4831,9 +4852,9 @@
     </w:pPr>
     <w:rPr/>
   </w:style>
-  <w:style w:type="paragraph" w:styleId="user5">
-    <w:name w:val="Заголовок таблицы (user)"/>
-    <w:basedOn w:val="user4"/>
+  <w:style w:type="paragraph" w:styleId="Style19">
+    <w:name w:val="Заголовок таблицы"/>
+    <w:basedOn w:val="Style18"/>
     <w:qFormat/>
     <w:pPr>
       <w:suppressLineNumbers/>

</xml_diff>